<commit_message>
Updated word freq (meaningful content marked red)
</commit_message>
<xml_diff>
--- a/Word Frequency title abstract.docx
+++ b/Word Frequency title abstract.docx
@@ -2,6 +2,19 @@
 <file path=word/document.xml><?xml version="1.0" encoding="utf-8"?>
 <w:document xmlns:wpc="http://schemas.microsoft.com/office/word/2010/wordprocessingCanvas" xmlns:cx="http://schemas.microsoft.com/office/drawing/2014/chartex" xmlns:cx1="http://schemas.microsoft.com/office/drawing/2015/9/8/chartex" xmlns:cx2="http://schemas.microsoft.com/office/drawing/2015/10/21/chartex" xmlns:cx3="http://schemas.microsoft.com/office/drawing/2016/5/9/chartex" xmlns:cx4="http://schemas.microsoft.com/office/drawing/2016/5/10/chartex" xmlns:cx5="http://schemas.microsoft.com/office/drawing/2016/5/11/chartex" xmlns:cx6="http://schemas.microsoft.com/office/drawing/2016/5/12/chartex" xmlns:cx7="http://schemas.microsoft.com/office/drawing/2016/5/13/chartex" xmlns:cx8="http://schemas.microsoft.com/office/drawing/2016/5/14/chartex" xmlns:mc="http://schemas.openxmlformats.org/markup-compatibility/2006" xmlns:aink="http://schemas.microsoft.com/office/drawing/2016/ink" xmlns:am3d="http://schemas.microsoft.com/office/drawing/2017/model3d" xmlns:o="urn:schemas-microsoft-com:office:office" xmlns:oel="http://schemas.microsoft.com/office/2019/extlst" xmlns:r="http://schemas.openxmlformats.org/officeDocument/2006/relationships" xmlns:m="http://schemas.openxmlformats.org/officeDocument/2006/math" xmlns:v="urn:schemas-microsoft-com:vml" xmlns:wp14="http://schemas.microsoft.com/office/word/2010/wordprocessingDrawing" xmlns:wp="http://schemas.openxmlformats.org/drawingml/2006/wordprocessingDrawing" xmlns:w10="urn:schemas-microsoft-com:office:word" xmlns:w="http://schemas.openxmlformats.org/wordprocessingml/2006/main" xmlns:w14="http://schemas.microsoft.com/office/word/2010/wordml" xmlns:w15="http://schemas.microsoft.com/office/word/2012/wordml" xmlns:w16cex="http://schemas.microsoft.com/office/word/2018/wordml/cex" xmlns:w16cid="http://schemas.microsoft.com/office/word/2016/wordml/cid" xmlns:w16="http://schemas.microsoft.com/office/word/2018/wordml" xmlns:w16sdtdh="http://schemas.microsoft.com/office/word/2020/wordml/sdtdatahash" xmlns:w16se="http://schemas.microsoft.com/office/word/2015/wordml/symex" xmlns:wpg="http://schemas.microsoft.com/office/word/2010/wordprocessingGroup" xmlns:wpi="http://schemas.microsoft.com/office/word/2010/wordprocessingInk" xmlns:wne="http://schemas.microsoft.com/office/word/2006/wordml" xmlns:wps="http://schemas.microsoft.com/office/word/2010/wordprocessingShape" mc:Ignorable="w14 w15 w16se w16cid w16 w16cex w16sdtdh wp14">
   <w:body>
+    <w:p>
+      <w:r>
+        <w:t xml:space="preserve">Possibly Meaningful words marked </w:t>
+      </w:r>
+      <w:proofErr w:type="gramStart"/>
+      <w:r>
+        <w:rPr>
+          <w:color w:val="FF0000"/>
+        </w:rPr>
+        <w:t>red</w:t>
+      </w:r>
+      <w:proofErr w:type="gramEnd"/>
+    </w:p>
     <w:p>
       <w:proofErr w:type="spellStart"/>
       <w:r>
@@ -23,11 +36,103 @@
         <w:t xml:space="preserve"> </w:t>
       </w:r>
       <w:r>
-        <w:t xml:space="preserve">('case', 'report')     ('coronavirus', 'disease')       ('systematic', 'review')           ('mental', 'health')       ('acute', 'respiratory')            ('cohort', 'study')    ('respiratory', 'syndrome')           ('public', 'health')             ('risk', 'factor')         ('impact', 'pandemic')             ('health', 'care')            ('united', 'state')            ('severe', 'acute')       ('healthcare', 'worker')        ('controlled', 'trial')      ('infectious', 'disease')              ('case', 'study')         ('immune', 'response')        ('machine', 'learning')          ('intensive', 'care')     ('observational', 'study')    ('syndrome', 'coronavirus')          ('clinical', 'trial')   ('randomized', 'controlled')       ('qualitative', 'study')       ('novel', 'coronavirus')           ('spike', 'protein')          ('critically', 'ill')         ('influenza', 'virus')    ('hospitalized', 'patient')             ('older', 'adult')    ('emergency', 'department')         ('virus', 'infection')          ('study', 'protocol')               ('care', 'unit')                   ('de', 'la')             ('ill', 'patient')           ('deep', 'learning')           ('social', 'medium')       ('physical', 'activity')        ('disease', 'pandemic')          ('scoping', 'review')         ('viral', 'infection')    ('respiratory', 'distress')     ('retrospective', 'study')             ('case', 'series') ('clinical', 'characteristic')       ('distress', 'syndrome')          ('cancer', 'patient')          ('neural', 'network') </w:t>
+        <w:t xml:space="preserve">('case', 'report')     ('coronavirus', 'disease')       ('systematic', 'review')           </w:t>
+      </w:r>
+      <w:r>
+        <w:rPr>
+          <w:color w:val="FF0000"/>
+        </w:rPr>
+        <w:t>('mental', 'health'</w:t>
+      </w:r>
+      <w:r>
+        <w:t xml:space="preserve">)       ('acute', 'respiratory')            ('cohort', 'study')    ('respiratory', 'syndrome')           ('public', 'health')             ('risk', 'factor')         ('impact', 'pandemic')             ('health', 'care')            ('united', 'state')            ('severe', 'acute')       </w:t>
+      </w:r>
+      <w:r>
+        <w:rPr>
+          <w:color w:val="FF0000"/>
+        </w:rPr>
+        <w:t>('healthcare', 'worker'</w:t>
+      </w:r>
+      <w:r>
+        <w:t>)        ('controlled', 'trial')      ('infectious', 'disease')              ('case', 'study'</w:t>
+      </w:r>
+      <w:r>
+        <w:rPr>
+          <w:color w:val="FF0000"/>
+        </w:rPr>
+        <w:t xml:space="preserve">)         ('immune', 'response')     </w:t>
+      </w:r>
+      <w:r>
+        <w:t xml:space="preserve">   </w:t>
+      </w:r>
+      <w:r>
+        <w:rPr>
+          <w:color w:val="FF0000"/>
+        </w:rPr>
+        <w:t xml:space="preserve">('machine', 'learning')          </w:t>
+      </w:r>
+      <w:r>
+        <w:t>('intensive', 'care')     ('observational', 'study')    ('syndrome', 'coronavirus')          ('clinical', 'trial')   ('randomized', 'controlled')       ('qualitative', 'study')       ('novel', 'coronavirus'</w:t>
+      </w:r>
+      <w:r>
+        <w:rPr>
+          <w:color w:val="FF0000"/>
+        </w:rPr>
+        <w:t xml:space="preserve">)           ('spike', 'protein')  </w:t>
+      </w:r>
+      <w:r>
+        <w:t xml:space="preserve">        ('critically', 'ill')         ('influenza', 'virus')    ('hospitalized', 'patient'</w:t>
+      </w:r>
+      <w:r>
+        <w:rPr>
+          <w:color w:val="FF0000"/>
+        </w:rPr>
+        <w:t xml:space="preserve">)             ('older', 'adult')    ('emergency', 'department')         </w:t>
+      </w:r>
+      <w:r>
+        <w:t xml:space="preserve">('virus', 'infection')          ('study', 'protocol')               ('care', 'unit')                   ('de', 'la')             ('ill', 'patient')           </w:t>
+      </w:r>
+      <w:r>
+        <w:rPr>
+          <w:color w:val="FF0000"/>
+        </w:rPr>
+        <w:t xml:space="preserve">('deep', 'learning')           </w:t>
+      </w:r>
+      <w:r>
+        <w:t>('social', 'medium'</w:t>
+      </w:r>
+      <w:r>
+        <w:rPr>
+          <w:color w:val="FF0000"/>
+        </w:rPr>
+        <w:t xml:space="preserve">)       ('physical', 'activity')        </w:t>
+      </w:r>
+      <w:r>
+        <w:t>('disease', 'pandemic')          ('scoping', 'review')         ('viral', 'infection')    ('respiratory', 'distress')     ('retrospective', 'study')             ('case', 'series') ('clinical', 'characteristic')       ('distress', 'syndrome')          (</w:t>
+      </w:r>
+      <w:r>
+        <w:rPr>
+          <w:color w:val="FF0000"/>
+        </w:rPr>
+        <w:t>'cancer', 'patient'</w:t>
+      </w:r>
+      <w:r>
+        <w:t xml:space="preserve">)          </w:t>
+      </w:r>
+      <w:r>
+        <w:rPr>
+          <w:color w:val="FF0000"/>
+        </w:rPr>
+        <w:t xml:space="preserve">('neural', 'network') </w:t>
       </w:r>
     </w:p>
     <w:p/>
     <w:p>
+      <w:pPr>
+        <w:rPr>
+          <w:color w:val="FF0000"/>
+        </w:rPr>
+      </w:pPr>
       <w:r>
         <w:t>Title Trigrams:</w:t>
       </w:r>
@@ -43,7 +148,25 @@
         <w:t xml:space="preserve"> </w:t>
       </w:r>
       <w:r>
-        <w:t>('severe', 'acute', 'respiratory')          ('acute', 'respiratory', 'syndrome')    ('respiratory', 'syndrome', 'coronavirus')         ('randomized', 'controlled', 'trial')                 ('intensive', 'care', 'unit')              ('critically', 'ill', 'patient')       ('respiratory', 'distress', 'syndrome')          ('acute', 'respiratory', 'distress')          ('retrospective', 'cohort', 'study')        ('coronavirus', 'disease', 'pandemic')                  ('health', 'care', 'worker')             ('middle', 'east', 'respiratory')           ('east', 'respiratory', 'syndrome')            ('prospective', 'cohort', 'study')         ('</w:t>
+        <w:t>('severe', 'acute', 'respiratory')          ('acute', 'respiratory', 'syndrome')    ('respiratory', 'syndrome', 'coronavirus')         ('randomized', 'controlled', 'trial'</w:t>
+      </w:r>
+      <w:r>
+        <w:rPr>
+          <w:color w:val="FF0000"/>
+        </w:rPr>
+        <w:t xml:space="preserve">)                 ('intensive', 'care', 'unit')              </w:t>
+      </w:r>
+      <w:r>
+        <w:t xml:space="preserve">('critically', 'ill', 'patient')       ('respiratory', 'distress', 'syndrome')          ('acute', 'respiratory', 'distress')          ('retrospective', 'cohort', 'study')        ('coronavirus', 'disease', 'pandemic')               </w:t>
+      </w:r>
+      <w:r>
+        <w:rPr>
+          <w:color w:val="FF0000"/>
+        </w:rPr>
+        <w:t xml:space="preserve">   ('health', 'care', 'worker')             ('middle', 'east', 'respiratory')      </w:t>
+      </w:r>
+      <w:r>
+        <w:t xml:space="preserve">     ('east', 'respiratory', 'syndrome')            ('prospective', 'cohort', 'study')         ('</w:t>
       </w:r>
       <w:proofErr w:type="spellStart"/>
       <w:r>
@@ -51,15 +174,99 @@
       </w:r>
       <w:proofErr w:type="spellEnd"/>
       <w:r>
-        <w:t>', 'controlled', 'trial')         ('patient', 'coronavirus', 'disease')   ('multisystem', 'inflammatory', 'syndrome')       ('personal', 'protective', 'equipment')             ('among', 'healthcare', 'worker')         ('respiratory', 'tract', 'infection')           ('porcine', 'epidemic', 'diarrhea')         ('respiratory', 'syncytial', 'virus')                 ('acute', 'kidney', 'injury')         ('infectious', 'bronchitis', 'virus')                       ('new', '</w:t>
+        <w:t>', 'controlled', 'trial')         ('patient', 'coronavirus', 'disease')   (</w:t>
+      </w:r>
+      <w:r>
+        <w:rPr>
+          <w:color w:val="FF0000"/>
+        </w:rPr>
+        <w:t>'multisystem', 'inflammatory', 'syndrome'</w:t>
+      </w:r>
+      <w:r>
+        <w:t xml:space="preserve">)       </w:t>
+      </w:r>
+      <w:r>
+        <w:rPr>
+          <w:color w:val="FF0000"/>
+        </w:rPr>
+        <w:t>('personal', 'protective', 'equipment'</w:t>
+      </w:r>
+      <w:r>
+        <w:t xml:space="preserve">)             ('among', 'healthcare', 'worker')         ('respiratory', 'tract', 'infection')           </w:t>
+      </w:r>
+      <w:r>
+        <w:rPr>
+          <w:color w:val="FF0000"/>
+        </w:rPr>
+        <w:t xml:space="preserve">('porcine', 'epidemic', 'diarrhea') </w:t>
+      </w:r>
+      <w:r>
+        <w:t xml:space="preserve">        ('respiratory', 'syncytial', 'virus')                 ('acute', 'kidney', 'injury')         ('infectious', 'bronchitis', 'virus')                       </w:t>
+      </w:r>
+      <w:r>
+        <w:rPr>
+          <w:color w:val="FF0000"/>
+        </w:rPr>
+        <w:t>('new', '</w:t>
       </w:r>
       <w:proofErr w:type="spellStart"/>
       <w:r>
+        <w:rPr>
+          <w:color w:val="FF0000"/>
+        </w:rPr>
         <w:t>york</w:t>
       </w:r>
       <w:proofErr w:type="spellEnd"/>
       <w:r>
-        <w:t xml:space="preserve">', 'city')             ('epidemic', 'diarrhea', 'virus')           ('patient', 'systematic', 'review')          ('inflammatory', 'bowel', 'disease') ('extracorporeal', 'membrane', 'oxygenation')                     ('use', 'case', 'report')         ('knowledge', 'attitude', 'practice')           ('randomized', 'clinical', 'trial')                 ('first', 'wave', 'pandemic')               ('infection', 'case', 'report')                  ('lack', 'efficacy', 'case')                ('efficacy', 'case', 'report')                ('case', 'report', 'multiple')         ('inflammatory', 'syndrome', 'child')        ('convolutional', 'neural', 'network')                ('report', 'multiple', 'drug')           ('novel', 'coronavirus', 'disease')         ('coronavirus', 'disease', 'patient')              ('using', 'machine', 'learning')      ('protocol', 'randomized', 'controlled')                   ('acute', 'lung', 'injury')               ('mesenchymal', 'stem', 'cell')         ('kidney', 'transplant', 'recipient')         ('acute', 'respiratory', 'infection')     ('prospective', 'observational', 'study')              ('central', 'nervous', 'system') </w:t>
+        <w:rPr>
+          <w:color w:val="FF0000"/>
+        </w:rPr>
+        <w:t xml:space="preserve">', 'city')             ('epidemic', 'diarrhea', 'virus')           </w:t>
+      </w:r>
+      <w:r>
+        <w:t xml:space="preserve">('patient', 'systematic', 'review')          </w:t>
+      </w:r>
+      <w:r>
+        <w:rPr>
+          <w:color w:val="FF0000"/>
+        </w:rPr>
+        <w:t xml:space="preserve">('inflammatory', 'bowel', 'disease') ('extracorporeal', 'membrane', 'oxygenation')  </w:t>
+      </w:r>
+      <w:r>
+        <w:t xml:space="preserve">                   ('use', 'case', 'report')         ('knowledge', 'attitude', 'practice')           ('randomized', 'clinical', 'trial')                 ('first', 'wave', 'pandemic')               ('infection', 'case', 'report')                  ('lack', 'efficacy', 'case')                ('efficacy', 'case', 'report')                ('case', 'report', 'multiple'</w:t>
+      </w:r>
+      <w:r>
+        <w:rPr>
+          <w:color w:val="FF0000"/>
+        </w:rPr>
+        <w:t xml:space="preserve">)         ('inflammatory', 'syndrome', 'child')        ('convolutional', 'neural', 'network')                </w:t>
+      </w:r>
+      <w:r>
+        <w:t>('report', 'multiple', 'drug')           ('novel', 'coronavirus', 'disease')         ('coronavirus', 'disease', 'patient')              (</w:t>
+      </w:r>
+      <w:r>
+        <w:rPr>
+          <w:color w:val="FF0000"/>
+        </w:rPr>
+        <w:t>'using', 'machine', 'learning'</w:t>
+      </w:r>
+      <w:r>
+        <w:t xml:space="preserve">)      ('protocol', 'randomized', 'controlled')                   ('acute', 'lung', 'injury')               </w:t>
+      </w:r>
+      <w:r>
+        <w:rPr>
+          <w:color w:val="FF0000"/>
+        </w:rPr>
+        <w:t xml:space="preserve">('mesenchymal', 'stem', 'cell')         ('kidney', 'transplant', 'recipient')   </w:t>
+      </w:r>
+      <w:r>
+        <w:t xml:space="preserve">      ('acute', 'respiratory', 'infection')     ('prospective', 'observational', 'study')              </w:t>
+      </w:r>
+      <w:r>
+        <w:rPr>
+          <w:color w:val="FF0000"/>
+        </w:rPr>
+        <w:t xml:space="preserve">('central', 'nervous', 'system') </w:t>
       </w:r>
     </w:p>
     <w:p/>
@@ -70,11 +277,74 @@
     </w:p>
     <w:p>
       <w:r>
-        <w:t xml:space="preserve">('coronavirus', 'disease')         ('acute', 'respiratory')             ('public', 'health')             ('mental', 'health')      ('respiratory', 'syndrome')              ('severe', 'acute')               ('risk', 'factor')      ('syndrome', 'coronavirus')               ('health', 'care')           ('immune', 'response')        ('infectious', 'disease')    ('supplementary', 'material')                      ('ci', 'p')            ('intensive', 'care')            ('online', 'version')        ('material', 'available')            ('clinical', 'trial')    ('contains', 'supplementary')               ('study', 'aimed')                  ('age', 'year') ('supplementary', 'information')       ('logistic', 'regression')        ('information', 'online')           ('viral', 'infection')          ('version', 'contains')                 ('care', 'unit')                 ('aim', 'study')         ('social', 'distancing')              </w:t>
+        <w:t xml:space="preserve">('coronavirus', 'disease')         ('acute', 'respiratory')             ('public', 'health')             </w:t>
+      </w:r>
+      <w:r>
+        <w:rPr>
+          <w:color w:val="FF0000"/>
+        </w:rPr>
+        <w:t>('mental', 'health')</w:t>
+      </w:r>
+      <w:r>
+        <w:t xml:space="preserve">      ('respiratory', 'syndrome')              ('severe', 'acute')               ('risk', 'factor')      ('syndrome', 'coronavirus')               ('health', 'care')           ('immune', 'response')        ('infectious', 'disease')    ('supplementary', 'material')                      ('ci', 'p')            ('intensive', 'care')            ('online', 'version')        ('material', 'available')            ('clinical', 'trial')    ('contains', 'supplementary')               ('study', 'aimed')                  ('age', 'year') ('supplementary', </w:t>
       </w:r>
       <w:r>
         <w:lastRenderedPageBreak/>
-        <w:t xml:space="preserve">('united', 'state')             ('spike', 'protein')    ('significant', 'difference')             ('social', 'medium')              ('result', 'total')                 ('aged', 'year')             ('present', 'study')                  ('see', 'text')           ('study', 'conducted')         ('novel', 'coronavirus')          ('disease', 'pandemic')       ('confidence', 'interval')            ('mortality', 'rate')      ('significantly', 'higher')         ('healthcare', 'worker')             ('control', 'group')    ('mechanical', 'ventilation')         ('systematic', 'review')         ('physical', 'activity')              ('cohort', 'study')              ('quality', 'life')              ('method', 'study') </w:t>
+        <w:t>'information'</w:t>
+      </w:r>
+      <w:r>
+        <w:rPr>
+          <w:color w:val="FF0000"/>
+        </w:rPr>
+        <w:t xml:space="preserve">)       ('logistic', 'regression') </w:t>
+      </w:r>
+      <w:r>
+        <w:t xml:space="preserve">       ('information', 'online')           ('viral', 'infection')          ('version', 'contains')                 ('care', 'unit')                 ('aim', 'study')         </w:t>
+      </w:r>
+      <w:r>
+        <w:rPr>
+          <w:color w:val="FF0000"/>
+        </w:rPr>
+        <w:t xml:space="preserve">('social', 'distancing')              </w:t>
+      </w:r>
+      <w:r>
+        <w:t xml:space="preserve">('united', 'state')             </w:t>
+      </w:r>
+      <w:r>
+        <w:rPr>
+          <w:color w:val="FF0000"/>
+        </w:rPr>
+        <w:t>('spike', 'protein'</w:t>
+      </w:r>
+      <w:r>
+        <w:t xml:space="preserve">)    ('significant', 'difference')             ('social', 'medium')              ('result', 'total')                 ('aged', 'year')             ('present', 'study')                  ('see', 'text')           ('study', 'conducted')         ('novel', 'coronavirus')          ('disease', 'pandemic')       ('confidence', 'interval')            </w:t>
+      </w:r>
+      <w:r>
+        <w:rPr>
+          <w:color w:val="FF0000"/>
+        </w:rPr>
+        <w:t xml:space="preserve">('mortality', 'rate')      </w:t>
+      </w:r>
+      <w:r>
+        <w:t xml:space="preserve">('significantly', 'higher')         </w:t>
+      </w:r>
+      <w:r>
+        <w:rPr>
+          <w:color w:val="FF0000"/>
+        </w:rPr>
+        <w:t>('healthcare', 'worker')</w:t>
+      </w:r>
+      <w:r>
+        <w:t xml:space="preserve">             ('control', 'group')    </w:t>
+      </w:r>
+      <w:r>
+        <w:rPr>
+          <w:color w:val="FF0000"/>
+        </w:rPr>
+        <w:t xml:space="preserve">('mechanical', 'ventilation')         </w:t>
+      </w:r>
+      <w:r>
+        <w:t xml:space="preserve">('systematic', 'review')         ('physical', 'activity')              ('cohort', 'study')              ('quality', 'life')              ('method', 'study') </w:t>
       </w:r>
     </w:p>
     <w:p/>
@@ -85,15 +355,84 @@
     </w:p>
     <w:p>
       <w:r>
-        <w:t>('severe', 'acute', 'respiratory')        ('acute', 'respiratory', 'syndrome')  ('respiratory', 'syndrome', 'coronavirus')  ('supplementary', 'material', 'available')   ('contains', 'supplementary', 'material')        ('information', 'online', 'version')  ('supplementary', 'information', 'online')           ('online', 'version', 'contains')    ('version', 'contains', 'supplementary')               ('intensive', 'care', 'unit')      ('coronavirus', 'disease', 'pandemic')         ('polymerase', 'chain', 'reaction')         ('world', 'health', 'organization')                  ('formula', 'see', 'text')            ('confidence', 'interval', 'ci')     ('respiratory', 'distress', 'syndrome')        ('acute', 'respiratory', 'distress')            ('critically', 'ill', 'patient')                     ('care', 'unit', '</w:t>
+        <w:t>('severe', 'acute', 'respiratory')        ('acute', 'respiratory', 'syndrome')  ('respiratory', 'syndrome', 'coronavirus')  ('supplementary', 'material', 'available')   ('contains', 'supplementary', 'material')        ('information', 'online', 'version')  ('supplementary', 'information', 'online')           ('online', 'version', 'contains')    ('version', 'contains', 'supplementary'</w:t>
+      </w:r>
+      <w:r>
+        <w:rPr>
+          <w:color w:val="FF0000"/>
+        </w:rPr>
+        <w:t xml:space="preserve">)               ('intensive', 'care', 'unit')      </w:t>
+      </w:r>
+      <w:r>
+        <w:t>('coronavirus', 'disease', 'pandemic')         (</w:t>
+      </w:r>
+      <w:r>
+        <w:rPr>
+          <w:color w:val="FF0000"/>
+        </w:rPr>
+        <w:t xml:space="preserve">'polymerase', 'chain', 'reaction')  </w:t>
+      </w:r>
+      <w:r>
+        <w:t xml:space="preserve">       </w:t>
+      </w:r>
+      <w:r>
+        <w:rPr>
+          <w:color w:val="FF0000"/>
+        </w:rPr>
+        <w:t>('world', 'health', 'organization')</w:t>
+      </w:r>
+      <w:r>
+        <w:t xml:space="preserve">                  ('formula', 'see', 'text')            ('confidence', 'interval', 'ci')     ('respiratory', 'distress', 'syndrome')        ('acute', 'respiratory', 'distress')            ('critically', 'ill', 'patient'</w:t>
+      </w:r>
+      <w:r>
+        <w:rPr>
+          <w:color w:val="FF0000"/>
+        </w:rPr>
+        <w:t>)                     ('care', 'unit', '</w:t>
       </w:r>
       <w:proofErr w:type="spellStart"/>
       <w:r>
+        <w:rPr>
+          <w:color w:val="FF0000"/>
+        </w:rPr>
         <w:t>icu</w:t>
       </w:r>
       <w:proofErr w:type="spellEnd"/>
       <w:r>
-        <w:t>')                     ('mean', 'age', 'year')     ('personal', 'protective', 'equipment')                    ('image', 'see', 'text')               ('play', 'important', 'role')      ('logistic', 'regression', 'analysis')               ('caused', 'severe', 'acute')                ('health', 'care', 'worker')       ('respiratory', 'tract', 'infection')       ('randomized', 'controlled', 'trial')                   ('median', 'age', 'year')            ('distress', 'syndrome', '</w:t>
+        <w:rPr>
+          <w:color w:val="FF0000"/>
+        </w:rPr>
+        <w:t xml:space="preserve">')                     </w:t>
+      </w:r>
+      <w:r>
+        <w:t>('mean', 'age', 'year')     (</w:t>
+      </w:r>
+      <w:r>
+        <w:rPr>
+          <w:color w:val="FF0000"/>
+        </w:rPr>
+        <w:t xml:space="preserve">'personal', 'protective', 'equipment')                    </w:t>
+      </w:r>
+      <w:r>
+        <w:t xml:space="preserve">('image', 'see', 'text')               ('play', 'important', 'role')     </w:t>
+      </w:r>
+      <w:r>
+        <w:rPr>
+          <w:color w:val="FF0000"/>
+        </w:rPr>
+        <w:t xml:space="preserve"> ('logistic', 'regression', 'analysis')               </w:t>
+      </w:r>
+      <w:r>
+        <w:t xml:space="preserve">('caused', 'severe', 'acute')                </w:t>
+      </w:r>
+      <w:r>
+        <w:rPr>
+          <w:color w:val="FF0000"/>
+        </w:rPr>
+        <w:t xml:space="preserve">('health', 'care', 'worker')       </w:t>
+      </w:r>
+      <w:r>
+        <w:t>('respiratory', 'tract', 'infection')       ('randomized', 'controlled', 'trial')                   ('median', 'age', 'year')            ('distress', 'syndrome', '</w:t>
       </w:r>
       <w:proofErr w:type="spellStart"/>
       <w:r>
@@ -101,7 +440,16 @@
       </w:r>
       <w:proofErr w:type="spellEnd"/>
       <w:r>
-        <w:t xml:space="preserve">')           ('public', 'health', 'emergency')         ('ratio', 'confidence', 'interval')        ('retrospective', 'cohort', 'study')           ('middle', 'east', 'respiratory')         ('logistic', 'regression', 'model')            ('online', 'version', 'article')              ('result', 'total', 'patient')         ('novel', 'coronavirus', 'disease')         ('east', 'respiratory', 'syndrome')     ('material', 'available', 'authorized')         ('available', 'authorized', 'user')          ('version', 'article', 'contains')    ('article', 'contains', 'supplementary')                ('health', 'care', 'system') ('electronic', 'supplementary', 'material')     ('material', 'available', 'background')       ('respiratory', 'syncytial', 'virus')    ('syndrome', 'coronavirus', 'infection')        ('coronavirus', 'disease', 'caused')              ('main', 'outcome', 'measure') </w:t>
+        <w:t>')           ('public', 'health', 'emergency')         ('ratio', 'confidence', 'interval')        ('retrospective', 'cohort', 'study'</w:t>
+      </w:r>
+      <w:r>
+        <w:rPr>
+          <w:color w:val="FF0000"/>
+        </w:rPr>
+        <w:t xml:space="preserve">)           ('middle', 'east', 'respiratory')         ('logistic', 'regression', 'model')            </w:t>
+      </w:r>
+      <w:r>
+        <w:t xml:space="preserve">('online', 'version', 'article')              ('result', 'total', 'patient')         ('novel', 'coronavirus', 'disease')         ('east', 'respiratory', 'syndrome')     ('material', 'available', 'authorized')         ('available', 'authorized', 'user')          ('version', 'article', 'contains')    ('article', 'contains', 'supplementary')                ('health', 'care', 'system') ('electronic', 'supplementary', 'material')     ('material', 'available', 'background')       ('respiratory', 'syncytial', 'virus')    ('syndrome', 'coronavirus', 'infection')        ('coronavirus', 'disease', 'caused')              ('main', 'outcome', 'measure') </w:t>
       </w:r>
     </w:p>
     <w:p/>
@@ -519,6 +867,7 @@
   <w:style w:type="character" w:default="1" w:styleId="DefaultParagraphFont">
     <w:name w:val="Default Paragraph Font"/>
     <w:uiPriority w:val="1"/>
+    <w:semiHidden/>
     <w:unhideWhenUsed/>
   </w:style>
   <w:style w:type="table" w:default="1" w:styleId="TableNormal">

</xml_diff>